<commit_message>
Criação dos desafios 6 ao 9
</commit_message>
<xml_diff>
--- a/mundo 1/Mundo 1 python.docx
+++ b/mundo 1/Mundo 1 python.docx
@@ -20,11 +20,10 @@
           <w:sz w:val="24"/>
           <w:szCs w:val="24"/>
         </w:rPr>
-        <w:t>HISTÓRIA 1982 -CWI – Guido Van Hossum</w:t>
-      </w:r>
-    </w:p>
-    <w:p>
-      <w:pPr>
+        <w:t xml:space="preserve">HISTÓRIA 1982 -CWI – Guido Van </w:t>
+      </w:r>
+      <w:proofErr w:type="spellStart"/>
+      <w:r>
         <w:rPr>
           <w:rFonts w:ascii="Times New Roman" w:hAnsi="Times New Roman" w:cs="Times New Roman"/>
           <w:b/>
@@ -32,57 +31,214 @@
           <w:sz w:val="24"/>
           <w:szCs w:val="24"/>
         </w:rPr>
-      </w:pPr>
-    </w:p>
-    <w:p>
-      <w:pPr>
-        <w:rPr>
-          <w:rFonts w:ascii="Times New Roman" w:hAnsi="Times New Roman" w:cs="Times New Roman"/>
-          <w:sz w:val="24"/>
-          <w:szCs w:val="24"/>
-        </w:rPr>
-      </w:pPr>
-      <w:r>
-        <w:rPr>
-          <w:rFonts w:ascii="Times New Roman" w:hAnsi="Times New Roman" w:cs="Times New Roman"/>
-          <w:sz w:val="24"/>
-          <w:szCs w:val="24"/>
-        </w:rPr>
-        <w:t>Surgiu de um problema que surgiu durante um problema em linguagem de programação C, o nome veio de um programa de tv monty python’s flyng circus, mas agora tem o símbolo da python (cobra).</w:t>
-      </w:r>
-    </w:p>
-    <w:p>
-      <w:pPr>
-        <w:rPr>
-          <w:rFonts w:ascii="Times New Roman" w:hAnsi="Times New Roman" w:cs="Times New Roman"/>
-          <w:sz w:val="24"/>
-          <w:szCs w:val="24"/>
-        </w:rPr>
-      </w:pPr>
-      <w:r>
-        <w:rPr>
-          <w:rFonts w:ascii="Times New Roman" w:hAnsi="Times New Roman" w:cs="Times New Roman"/>
-          <w:sz w:val="24"/>
-          <w:szCs w:val="24"/>
-        </w:rPr>
-        <w:t>1995 Criação do projeto – CP4E com o patrocinio do DARPA</w:t>
-      </w:r>
-    </w:p>
-    <w:p>
-      <w:pPr>
-        <w:rPr>
-          <w:rFonts w:ascii="Times New Roman" w:hAnsi="Times New Roman" w:cs="Times New Roman"/>
-          <w:sz w:val="24"/>
-          <w:szCs w:val="24"/>
-        </w:rPr>
-      </w:pPr>
-      <w:r>
-        <w:rPr>
-          <w:rFonts w:ascii="Times New Roman" w:hAnsi="Times New Roman" w:cs="Times New Roman"/>
-          <w:sz w:val="24"/>
-          <w:szCs w:val="24"/>
-        </w:rPr>
-        <w:t xml:space="preserve">2001 python – software foundation. </w:t>
+        <w:t>Hossum</w:t>
+      </w:r>
+      <w:proofErr w:type="spellEnd"/>
+    </w:p>
+    <w:p>
+      <w:pPr>
+        <w:rPr>
+          <w:rFonts w:ascii="Times New Roman" w:hAnsi="Times New Roman" w:cs="Times New Roman"/>
+          <w:b/>
+          <w:bCs/>
+          <w:sz w:val="24"/>
+          <w:szCs w:val="24"/>
+        </w:rPr>
+      </w:pPr>
+    </w:p>
+    <w:p>
+      <w:pPr>
+        <w:rPr>
+          <w:rFonts w:ascii="Times New Roman" w:hAnsi="Times New Roman" w:cs="Times New Roman"/>
+          <w:sz w:val="24"/>
+          <w:szCs w:val="24"/>
+        </w:rPr>
+      </w:pPr>
+      <w:r>
+        <w:rPr>
+          <w:rFonts w:ascii="Times New Roman" w:hAnsi="Times New Roman" w:cs="Times New Roman"/>
+          <w:sz w:val="24"/>
+          <w:szCs w:val="24"/>
+        </w:rPr>
+        <w:t xml:space="preserve">Surgiu de um problema que surgiu durante um problema em linguagem de programação C, o nome veio de um programa de tv </w:t>
+      </w:r>
+      <w:proofErr w:type="spellStart"/>
+      <w:r>
+        <w:rPr>
+          <w:rFonts w:ascii="Times New Roman" w:hAnsi="Times New Roman" w:cs="Times New Roman"/>
+          <w:sz w:val="24"/>
+          <w:szCs w:val="24"/>
+        </w:rPr>
+        <w:t>monty</w:t>
+      </w:r>
+      <w:proofErr w:type="spellEnd"/>
+      <w:r>
+        <w:rPr>
+          <w:rFonts w:ascii="Times New Roman" w:hAnsi="Times New Roman" w:cs="Times New Roman"/>
+          <w:sz w:val="24"/>
+          <w:szCs w:val="24"/>
+        </w:rPr>
+        <w:t xml:space="preserve"> </w:t>
+      </w:r>
+      <w:proofErr w:type="spellStart"/>
+      <w:r>
+        <w:rPr>
+          <w:rFonts w:ascii="Times New Roman" w:hAnsi="Times New Roman" w:cs="Times New Roman"/>
+          <w:sz w:val="24"/>
+          <w:szCs w:val="24"/>
+        </w:rPr>
+        <w:t>python’s</w:t>
+      </w:r>
+      <w:proofErr w:type="spellEnd"/>
+      <w:r>
+        <w:rPr>
+          <w:rFonts w:ascii="Times New Roman" w:hAnsi="Times New Roman" w:cs="Times New Roman"/>
+          <w:sz w:val="24"/>
+          <w:szCs w:val="24"/>
+        </w:rPr>
+        <w:t xml:space="preserve"> </w:t>
+      </w:r>
+      <w:proofErr w:type="spellStart"/>
+      <w:r>
+        <w:rPr>
+          <w:rFonts w:ascii="Times New Roman" w:hAnsi="Times New Roman" w:cs="Times New Roman"/>
+          <w:sz w:val="24"/>
+          <w:szCs w:val="24"/>
+        </w:rPr>
+        <w:t>flyng</w:t>
+      </w:r>
+      <w:proofErr w:type="spellEnd"/>
+      <w:r>
+        <w:rPr>
+          <w:rFonts w:ascii="Times New Roman" w:hAnsi="Times New Roman" w:cs="Times New Roman"/>
+          <w:sz w:val="24"/>
+          <w:szCs w:val="24"/>
+        </w:rPr>
+        <w:t xml:space="preserve"> </w:t>
+      </w:r>
+      <w:proofErr w:type="spellStart"/>
+      <w:r>
+        <w:rPr>
+          <w:rFonts w:ascii="Times New Roman" w:hAnsi="Times New Roman" w:cs="Times New Roman"/>
+          <w:sz w:val="24"/>
+          <w:szCs w:val="24"/>
+        </w:rPr>
+        <w:t>circus</w:t>
+      </w:r>
+      <w:proofErr w:type="spellEnd"/>
+      <w:r>
+        <w:rPr>
+          <w:rFonts w:ascii="Times New Roman" w:hAnsi="Times New Roman" w:cs="Times New Roman"/>
+          <w:sz w:val="24"/>
+          <w:szCs w:val="24"/>
+        </w:rPr>
+        <w:t xml:space="preserve">, mas agora tem o símbolo da </w:t>
+      </w:r>
+      <w:proofErr w:type="spellStart"/>
+      <w:r>
+        <w:rPr>
+          <w:rFonts w:ascii="Times New Roman" w:hAnsi="Times New Roman" w:cs="Times New Roman"/>
+          <w:sz w:val="24"/>
+          <w:szCs w:val="24"/>
+        </w:rPr>
+        <w:t>python</w:t>
+      </w:r>
+      <w:proofErr w:type="spellEnd"/>
+      <w:r>
+        <w:rPr>
+          <w:rFonts w:ascii="Times New Roman" w:hAnsi="Times New Roman" w:cs="Times New Roman"/>
+          <w:sz w:val="24"/>
+          <w:szCs w:val="24"/>
+        </w:rPr>
+        <w:t xml:space="preserve"> (cobra).</w:t>
+      </w:r>
+    </w:p>
+    <w:p>
+      <w:pPr>
+        <w:rPr>
+          <w:rFonts w:ascii="Times New Roman" w:hAnsi="Times New Roman" w:cs="Times New Roman"/>
+          <w:sz w:val="24"/>
+          <w:szCs w:val="24"/>
+        </w:rPr>
+      </w:pPr>
+      <w:r>
+        <w:rPr>
+          <w:rFonts w:ascii="Times New Roman" w:hAnsi="Times New Roman" w:cs="Times New Roman"/>
+          <w:sz w:val="24"/>
+          <w:szCs w:val="24"/>
+        </w:rPr>
+        <w:t xml:space="preserve">1995 Criação do projeto – CP4E com o </w:t>
+      </w:r>
+      <w:proofErr w:type="spellStart"/>
+      <w:r>
+        <w:rPr>
+          <w:rFonts w:ascii="Times New Roman" w:hAnsi="Times New Roman" w:cs="Times New Roman"/>
+          <w:sz w:val="24"/>
+          <w:szCs w:val="24"/>
+        </w:rPr>
+        <w:t>patrocinio</w:t>
+      </w:r>
+      <w:proofErr w:type="spellEnd"/>
+      <w:r>
+        <w:rPr>
+          <w:rFonts w:ascii="Times New Roman" w:hAnsi="Times New Roman" w:cs="Times New Roman"/>
+          <w:sz w:val="24"/>
+          <w:szCs w:val="24"/>
+        </w:rPr>
+        <w:t xml:space="preserve"> do DARPA</w:t>
+      </w:r>
+    </w:p>
+    <w:p>
+      <w:pPr>
+        <w:rPr>
+          <w:rFonts w:ascii="Times New Roman" w:hAnsi="Times New Roman" w:cs="Times New Roman"/>
+          <w:sz w:val="24"/>
+          <w:szCs w:val="24"/>
+        </w:rPr>
+      </w:pPr>
+      <w:r>
+        <w:rPr>
+          <w:rFonts w:ascii="Times New Roman" w:hAnsi="Times New Roman" w:cs="Times New Roman"/>
+          <w:sz w:val="24"/>
+          <w:szCs w:val="24"/>
+        </w:rPr>
+        <w:t xml:space="preserve">2001 </w:t>
+      </w:r>
+      <w:proofErr w:type="spellStart"/>
+      <w:r>
+        <w:rPr>
+          <w:rFonts w:ascii="Times New Roman" w:hAnsi="Times New Roman" w:cs="Times New Roman"/>
+          <w:sz w:val="24"/>
+          <w:szCs w:val="24"/>
+        </w:rPr>
+        <w:t>python</w:t>
+      </w:r>
+      <w:proofErr w:type="spellEnd"/>
+      <w:r>
+        <w:rPr>
+          <w:rFonts w:ascii="Times New Roman" w:hAnsi="Times New Roman" w:cs="Times New Roman"/>
+          <w:sz w:val="24"/>
+          <w:szCs w:val="24"/>
+        </w:rPr>
+        <w:t xml:space="preserve"> – software </w:t>
+      </w:r>
+      <w:proofErr w:type="spellStart"/>
+      <w:r>
+        <w:rPr>
+          <w:rFonts w:ascii="Times New Roman" w:hAnsi="Times New Roman" w:cs="Times New Roman"/>
+          <w:sz w:val="24"/>
+          <w:szCs w:val="24"/>
+        </w:rPr>
+        <w:t>foundation</w:t>
+      </w:r>
+      <w:proofErr w:type="spellEnd"/>
+      <w:r>
+        <w:rPr>
+          <w:rFonts w:ascii="Times New Roman" w:hAnsi="Times New Roman" w:cs="Times New Roman"/>
+          <w:sz w:val="24"/>
+          <w:szCs w:val="24"/>
+        </w:rPr>
+        <w:t xml:space="preserve">. </w:t>
       </w:r>
       <w:r>
         <w:rPr>
@@ -109,31 +265,153 @@
           <w:szCs w:val="24"/>
         </w:rPr>
       </w:pPr>
-      <w:r>
-        <w:rPr>
-          <w:rFonts w:ascii="Times New Roman" w:hAnsi="Times New Roman" w:cs="Times New Roman"/>
-          <w:sz w:val="24"/>
-          <w:szCs w:val="24"/>
-        </w:rPr>
-        <w:t>Exeto o windowns não vem com python pre instalado é o Windows</w:t>
-      </w:r>
-    </w:p>
-    <w:p>
-      <w:pPr>
-        <w:rPr>
-          <w:rFonts w:ascii="Times New Roman" w:hAnsi="Times New Roman" w:cs="Times New Roman"/>
-          <w:sz w:val="24"/>
-          <w:szCs w:val="24"/>
-        </w:rPr>
-      </w:pPr>
-      <w:r>
-        <w:rPr>
-          <w:rFonts w:ascii="Times New Roman" w:hAnsi="Times New Roman" w:cs="Times New Roman"/>
-          <w:sz w:val="24"/>
-          <w:szCs w:val="24"/>
-        </w:rPr>
-        <w:t>RaspberryPi – vem com python pré instalado</w:t>
-      </w:r>
+      <w:proofErr w:type="spellStart"/>
+      <w:r>
+        <w:rPr>
+          <w:rFonts w:ascii="Times New Roman" w:hAnsi="Times New Roman" w:cs="Times New Roman"/>
+          <w:sz w:val="24"/>
+          <w:szCs w:val="24"/>
+        </w:rPr>
+        <w:t>Exeto</w:t>
+      </w:r>
+      <w:proofErr w:type="spellEnd"/>
+      <w:r>
+        <w:rPr>
+          <w:rFonts w:ascii="Times New Roman" w:hAnsi="Times New Roman" w:cs="Times New Roman"/>
+          <w:sz w:val="24"/>
+          <w:szCs w:val="24"/>
+        </w:rPr>
+        <w:t xml:space="preserve"> o </w:t>
+      </w:r>
+      <w:proofErr w:type="spellStart"/>
+      <w:r>
+        <w:rPr>
+          <w:rFonts w:ascii="Times New Roman" w:hAnsi="Times New Roman" w:cs="Times New Roman"/>
+          <w:sz w:val="24"/>
+          <w:szCs w:val="24"/>
+        </w:rPr>
+        <w:t>windowns</w:t>
+      </w:r>
+      <w:proofErr w:type="spellEnd"/>
+      <w:r>
+        <w:rPr>
+          <w:rFonts w:ascii="Times New Roman" w:hAnsi="Times New Roman" w:cs="Times New Roman"/>
+          <w:sz w:val="24"/>
+          <w:szCs w:val="24"/>
+        </w:rPr>
+        <w:t xml:space="preserve"> não vem com </w:t>
+      </w:r>
+      <w:proofErr w:type="spellStart"/>
+      <w:r>
+        <w:rPr>
+          <w:rFonts w:ascii="Times New Roman" w:hAnsi="Times New Roman" w:cs="Times New Roman"/>
+          <w:sz w:val="24"/>
+          <w:szCs w:val="24"/>
+        </w:rPr>
+        <w:t>python</w:t>
+      </w:r>
+      <w:proofErr w:type="spellEnd"/>
+      <w:r>
+        <w:rPr>
+          <w:rFonts w:ascii="Times New Roman" w:hAnsi="Times New Roman" w:cs="Times New Roman"/>
+          <w:sz w:val="24"/>
+          <w:szCs w:val="24"/>
+        </w:rPr>
+        <w:t xml:space="preserve"> </w:t>
+      </w:r>
+      <w:proofErr w:type="spellStart"/>
+      <w:proofErr w:type="gramStart"/>
+      <w:r>
+        <w:rPr>
+          <w:rFonts w:ascii="Times New Roman" w:hAnsi="Times New Roman" w:cs="Times New Roman"/>
+          <w:sz w:val="24"/>
+          <w:szCs w:val="24"/>
+        </w:rPr>
+        <w:t>pre</w:t>
+      </w:r>
+      <w:proofErr w:type="spellEnd"/>
+      <w:r>
+        <w:rPr>
+          <w:rFonts w:ascii="Times New Roman" w:hAnsi="Times New Roman" w:cs="Times New Roman"/>
+          <w:sz w:val="24"/>
+          <w:szCs w:val="24"/>
+        </w:rPr>
+        <w:t xml:space="preserve"> instalado</w:t>
+      </w:r>
+      <w:proofErr w:type="gramEnd"/>
+      <w:r>
+        <w:rPr>
+          <w:rFonts w:ascii="Times New Roman" w:hAnsi="Times New Roman" w:cs="Times New Roman"/>
+          <w:sz w:val="24"/>
+          <w:szCs w:val="24"/>
+        </w:rPr>
+        <w:t xml:space="preserve"> é o Windows</w:t>
+      </w:r>
+    </w:p>
+    <w:p>
+      <w:pPr>
+        <w:rPr>
+          <w:rFonts w:ascii="Times New Roman" w:hAnsi="Times New Roman" w:cs="Times New Roman"/>
+          <w:sz w:val="24"/>
+          <w:szCs w:val="24"/>
+        </w:rPr>
+      </w:pPr>
+      <w:proofErr w:type="spellStart"/>
+      <w:r>
+        <w:rPr>
+          <w:rFonts w:ascii="Times New Roman" w:hAnsi="Times New Roman" w:cs="Times New Roman"/>
+          <w:sz w:val="24"/>
+          <w:szCs w:val="24"/>
+        </w:rPr>
+        <w:t>RaspberryPi</w:t>
+      </w:r>
+      <w:proofErr w:type="spellEnd"/>
+      <w:r>
+        <w:rPr>
+          <w:rFonts w:ascii="Times New Roman" w:hAnsi="Times New Roman" w:cs="Times New Roman"/>
+          <w:sz w:val="24"/>
+          <w:szCs w:val="24"/>
+        </w:rPr>
+        <w:t xml:space="preserve"> – vem com </w:t>
+      </w:r>
+      <w:proofErr w:type="spellStart"/>
+      <w:r>
+        <w:rPr>
+          <w:rFonts w:ascii="Times New Roman" w:hAnsi="Times New Roman" w:cs="Times New Roman"/>
+          <w:sz w:val="24"/>
+          <w:szCs w:val="24"/>
+        </w:rPr>
+        <w:t>python</w:t>
+      </w:r>
+      <w:proofErr w:type="spellEnd"/>
+      <w:r>
+        <w:rPr>
+          <w:rFonts w:ascii="Times New Roman" w:hAnsi="Times New Roman" w:cs="Times New Roman"/>
+          <w:sz w:val="24"/>
+          <w:szCs w:val="24"/>
+        </w:rPr>
+        <w:t xml:space="preserve"> </w:t>
+      </w:r>
+      <w:proofErr w:type="spellStart"/>
+      <w:proofErr w:type="gramStart"/>
+      <w:r>
+        <w:rPr>
+          <w:rFonts w:ascii="Times New Roman" w:hAnsi="Times New Roman" w:cs="Times New Roman"/>
+          <w:sz w:val="24"/>
+          <w:szCs w:val="24"/>
+        </w:rPr>
+        <w:t>pré</w:t>
+      </w:r>
+      <w:proofErr w:type="spellEnd"/>
+      <w:r>
+        <w:rPr>
+          <w:rFonts w:ascii="Times New Roman" w:hAnsi="Times New Roman" w:cs="Times New Roman"/>
+          <w:sz w:val="24"/>
+          <w:szCs w:val="24"/>
+        </w:rPr>
+        <w:t xml:space="preserve"> instalado</w:t>
+      </w:r>
+      <w:proofErr w:type="gramEnd"/>
     </w:p>
     <w:p>
       <w:pPr>
@@ -240,13 +518,51 @@
           <w:szCs w:val="24"/>
         </w:rPr>
       </w:pPr>
-      <w:r>
-        <w:rPr>
-          <w:rFonts w:ascii="Times New Roman" w:hAnsi="Times New Roman" w:cs="Times New Roman"/>
-          <w:sz w:val="24"/>
-          <w:szCs w:val="24"/>
-        </w:rPr>
-        <w:t>Baterias  included – vem com a maioria das coisas pré instaladas</w:t>
+      <w:proofErr w:type="gramStart"/>
+      <w:r>
+        <w:rPr>
+          <w:rFonts w:ascii="Times New Roman" w:hAnsi="Times New Roman" w:cs="Times New Roman"/>
+          <w:sz w:val="24"/>
+          <w:szCs w:val="24"/>
+        </w:rPr>
+        <w:t xml:space="preserve">Baterias  </w:t>
+      </w:r>
+      <w:proofErr w:type="spellStart"/>
+      <w:r>
+        <w:rPr>
+          <w:rFonts w:ascii="Times New Roman" w:hAnsi="Times New Roman" w:cs="Times New Roman"/>
+          <w:sz w:val="24"/>
+          <w:szCs w:val="24"/>
+        </w:rPr>
+        <w:t>included</w:t>
+      </w:r>
+      <w:proofErr w:type="spellEnd"/>
+      <w:proofErr w:type="gramEnd"/>
+      <w:r>
+        <w:rPr>
+          <w:rFonts w:ascii="Times New Roman" w:hAnsi="Times New Roman" w:cs="Times New Roman"/>
+          <w:sz w:val="24"/>
+          <w:szCs w:val="24"/>
+        </w:rPr>
+        <w:t xml:space="preserve"> – vem com a maioria das coisas </w:t>
+      </w:r>
+      <w:proofErr w:type="spellStart"/>
+      <w:r>
+        <w:rPr>
+          <w:rFonts w:ascii="Times New Roman" w:hAnsi="Times New Roman" w:cs="Times New Roman"/>
+          <w:sz w:val="24"/>
+          <w:szCs w:val="24"/>
+        </w:rPr>
+        <w:t>pré</w:t>
+      </w:r>
+      <w:proofErr w:type="spellEnd"/>
+      <w:r>
+        <w:rPr>
+          <w:rFonts w:ascii="Times New Roman" w:hAnsi="Times New Roman" w:cs="Times New Roman"/>
+          <w:sz w:val="24"/>
+          <w:szCs w:val="24"/>
+        </w:rPr>
+        <w:t xml:space="preserve"> instaladas</w:t>
       </w:r>
     </w:p>
     <w:p>
@@ -328,13 +644,25 @@
           <w:szCs w:val="24"/>
         </w:rPr>
       </w:pPr>
-      <w:r>
-        <w:rPr>
-          <w:rFonts w:ascii="Times New Roman" w:hAnsi="Times New Roman" w:cs="Times New Roman"/>
-          <w:sz w:val="24"/>
-          <w:szCs w:val="24"/>
-        </w:rPr>
-        <w:t>Varias bibliotecas</w:t>
+      <w:proofErr w:type="spellStart"/>
+      <w:proofErr w:type="gramStart"/>
+      <w:r>
+        <w:rPr>
+          <w:rFonts w:ascii="Times New Roman" w:hAnsi="Times New Roman" w:cs="Times New Roman"/>
+          <w:sz w:val="24"/>
+          <w:szCs w:val="24"/>
+        </w:rPr>
+        <w:t>Varias</w:t>
+      </w:r>
+      <w:proofErr w:type="spellEnd"/>
+      <w:proofErr w:type="gramEnd"/>
+      <w:r>
+        <w:rPr>
+          <w:rFonts w:ascii="Times New Roman" w:hAnsi="Times New Roman" w:cs="Times New Roman"/>
+          <w:sz w:val="24"/>
+          <w:szCs w:val="24"/>
+        </w:rPr>
+        <w:t xml:space="preserve"> bibliotecas</w:t>
       </w:r>
     </w:p>
     <w:p>
@@ -470,8 +798,18 @@
           <w:szCs w:val="24"/>
         </w:rPr>
         <w:tab/>
-        <w:t>Instalar pelo site do python</w:t>
-      </w:r>
+        <w:t xml:space="preserve">Instalar pelo site do </w:t>
+      </w:r>
+      <w:proofErr w:type="spellStart"/>
+      <w:r>
+        <w:rPr>
+          <w:rFonts w:ascii="Times New Roman" w:hAnsi="Times New Roman" w:cs="Times New Roman"/>
+          <w:sz w:val="24"/>
+          <w:szCs w:val="24"/>
+        </w:rPr>
+        <w:t>python</w:t>
+      </w:r>
+      <w:proofErr w:type="spellEnd"/>
     </w:p>
     <w:p>
       <w:pPr>
@@ -498,52 +836,121 @@
           <w:szCs w:val="24"/>
           <w:lang w:val="en-US"/>
         </w:rPr>
-        <w:t xml:space="preserve">Linux – digitar no prompt: sudo apt-get install python </w:t>
-      </w:r>
-    </w:p>
-    <w:p>
-      <w:pPr>
+        <w:t xml:space="preserve">Linux – </w:t>
+      </w:r>
+      <w:proofErr w:type="spellStart"/>
+      <w:r>
         <w:rPr>
           <w:rFonts w:ascii="Times New Roman" w:hAnsi="Times New Roman" w:cs="Times New Roman"/>
           <w:sz w:val="24"/>
           <w:szCs w:val="24"/>
           <w:lang w:val="en-US"/>
         </w:rPr>
-      </w:pPr>
-    </w:p>
-    <w:p>
-      <w:pPr>
-        <w:rPr>
-          <w:rFonts w:ascii="Times New Roman" w:hAnsi="Times New Roman" w:cs="Times New Roman"/>
-          <w:sz w:val="24"/>
-          <w:szCs w:val="24"/>
-        </w:rPr>
-      </w:pPr>
-      <w:r>
-        <w:rPr>
-          <w:rFonts w:ascii="Times New Roman" w:hAnsi="Times New Roman" w:cs="Times New Roman"/>
-          <w:sz w:val="24"/>
-          <w:szCs w:val="24"/>
-        </w:rPr>
-        <w:t>Toda variavel é um objeto p</w:t>
-      </w:r>
-      <w:r>
-        <w:rPr>
-          <w:rFonts w:ascii="Times New Roman" w:hAnsi="Times New Roman" w:cs="Times New Roman"/>
-          <w:sz w:val="24"/>
-          <w:szCs w:val="24"/>
-        </w:rPr>
-        <w:t>ara python</w:t>
-      </w:r>
-    </w:p>
-    <w:p>
-      <w:pPr>
-        <w:rPr>
-          <w:rFonts w:ascii="Times New Roman" w:hAnsi="Times New Roman" w:cs="Times New Roman"/>
-          <w:sz w:val="24"/>
-          <w:szCs w:val="24"/>
-        </w:rPr>
-      </w:pPr>
+        <w:t>digitar</w:t>
+      </w:r>
+      <w:proofErr w:type="spellEnd"/>
+      <w:r>
+        <w:rPr>
+          <w:rFonts w:ascii="Times New Roman" w:hAnsi="Times New Roman" w:cs="Times New Roman"/>
+          <w:sz w:val="24"/>
+          <w:szCs w:val="24"/>
+          <w:lang w:val="en-US"/>
+        </w:rPr>
+        <w:t xml:space="preserve"> no prompt: </w:t>
+      </w:r>
+      <w:proofErr w:type="spellStart"/>
+      <w:r>
+        <w:rPr>
+          <w:rFonts w:ascii="Times New Roman" w:hAnsi="Times New Roman" w:cs="Times New Roman"/>
+          <w:sz w:val="24"/>
+          <w:szCs w:val="24"/>
+          <w:lang w:val="en-US"/>
+        </w:rPr>
+        <w:t>sudo</w:t>
+      </w:r>
+      <w:proofErr w:type="spellEnd"/>
+      <w:r>
+        <w:rPr>
+          <w:rFonts w:ascii="Times New Roman" w:hAnsi="Times New Roman" w:cs="Times New Roman"/>
+          <w:sz w:val="24"/>
+          <w:szCs w:val="24"/>
+          <w:lang w:val="en-US"/>
+        </w:rPr>
+        <w:t xml:space="preserve"> apt-get install python </w:t>
+      </w:r>
+    </w:p>
+    <w:p>
+      <w:pPr>
+        <w:rPr>
+          <w:rFonts w:ascii="Times New Roman" w:hAnsi="Times New Roman" w:cs="Times New Roman"/>
+          <w:sz w:val="24"/>
+          <w:szCs w:val="24"/>
+          <w:lang w:val="en-US"/>
+        </w:rPr>
+      </w:pPr>
+    </w:p>
+    <w:p>
+      <w:pPr>
+        <w:rPr>
+          <w:rFonts w:ascii="Times New Roman" w:hAnsi="Times New Roman" w:cs="Times New Roman"/>
+          <w:sz w:val="24"/>
+          <w:szCs w:val="24"/>
+        </w:rPr>
+      </w:pPr>
+      <w:r>
+        <w:rPr>
+          <w:rFonts w:ascii="Times New Roman" w:hAnsi="Times New Roman" w:cs="Times New Roman"/>
+          <w:sz w:val="24"/>
+          <w:szCs w:val="24"/>
+        </w:rPr>
+        <w:t xml:space="preserve">Toda </w:t>
+      </w:r>
+      <w:proofErr w:type="spellStart"/>
+      <w:r>
+        <w:rPr>
+          <w:rFonts w:ascii="Times New Roman" w:hAnsi="Times New Roman" w:cs="Times New Roman"/>
+          <w:sz w:val="24"/>
+          <w:szCs w:val="24"/>
+        </w:rPr>
+        <w:t>variavel</w:t>
+      </w:r>
+      <w:proofErr w:type="spellEnd"/>
+      <w:r>
+        <w:rPr>
+          <w:rFonts w:ascii="Times New Roman" w:hAnsi="Times New Roman" w:cs="Times New Roman"/>
+          <w:sz w:val="24"/>
+          <w:szCs w:val="24"/>
+        </w:rPr>
+        <w:t xml:space="preserve"> é um objeto p</w:t>
+      </w:r>
+      <w:r>
+        <w:rPr>
+          <w:rFonts w:ascii="Times New Roman" w:hAnsi="Times New Roman" w:cs="Times New Roman"/>
+          <w:sz w:val="24"/>
+          <w:szCs w:val="24"/>
+        </w:rPr>
+        <w:t xml:space="preserve">ara </w:t>
+      </w:r>
+      <w:proofErr w:type="spellStart"/>
+      <w:r>
+        <w:rPr>
+          <w:rFonts w:ascii="Times New Roman" w:hAnsi="Times New Roman" w:cs="Times New Roman"/>
+          <w:sz w:val="24"/>
+          <w:szCs w:val="24"/>
+        </w:rPr>
+        <w:t>python</w:t>
+      </w:r>
+      <w:proofErr w:type="spellEnd"/>
+    </w:p>
+    <w:p>
+      <w:pPr>
+        <w:rPr>
+          <w:rFonts w:ascii="Times New Roman" w:hAnsi="Times New Roman" w:cs="Times New Roman"/>
+          <w:sz w:val="24"/>
+          <w:szCs w:val="24"/>
+        </w:rPr>
+      </w:pPr>
+      <w:proofErr w:type="spellStart"/>
       <w:r>
         <w:rPr>
           <w:rFonts w:ascii="Times New Roman" w:hAnsi="Times New Roman" w:cs="Times New Roman"/>
@@ -551,7 +958,16 @@
           <w:szCs w:val="24"/>
         </w:rPr>
         <w:lastRenderedPageBreak/>
-        <w:t>Simbolo de igual “=” recebe</w:t>
+        <w:t>Simbolo</w:t>
+      </w:r>
+      <w:proofErr w:type="spellEnd"/>
+      <w:r>
+        <w:rPr>
+          <w:rFonts w:ascii="Times New Roman" w:hAnsi="Times New Roman" w:cs="Times New Roman"/>
+          <w:sz w:val="24"/>
+          <w:szCs w:val="24"/>
+        </w:rPr>
+        <w:t xml:space="preserve"> de igual “=” recebe</w:t>
       </w:r>
     </w:p>
     <w:p>
@@ -637,7 +1053,25 @@
           <w:sz w:val="24"/>
           <w:szCs w:val="24"/>
         </w:rPr>
-        <w:t>Se lê “nome recebe alberto”</w:t>
+        <w:t xml:space="preserve">Se lê “nome recebe </w:t>
+      </w:r>
+      <w:proofErr w:type="spellStart"/>
+      <w:r>
+        <w:rPr>
+          <w:rFonts w:ascii="Times New Roman" w:hAnsi="Times New Roman" w:cs="Times New Roman"/>
+          <w:sz w:val="24"/>
+          <w:szCs w:val="24"/>
+        </w:rPr>
+        <w:t>alberto</w:t>
+      </w:r>
+      <w:proofErr w:type="spellEnd"/>
+      <w:r>
+        <w:rPr>
+          <w:rFonts w:ascii="Times New Roman" w:hAnsi="Times New Roman" w:cs="Times New Roman"/>
+          <w:sz w:val="24"/>
+          <w:szCs w:val="24"/>
+        </w:rPr>
+        <w:t>”</w:t>
       </w:r>
     </w:p>
     <w:p>
@@ -691,40 +1125,60 @@
           <w:szCs w:val="24"/>
         </w:rPr>
       </w:pPr>
-      <w:r>
-        <w:rPr>
-          <w:rFonts w:ascii="Times New Roman" w:hAnsi="Times New Roman" w:cs="Times New Roman"/>
-          <w:sz w:val="24"/>
-          <w:szCs w:val="24"/>
-        </w:rPr>
-        <w:t>Da para criar scripts em modo não iterativo e depois testar</w:t>
-      </w:r>
-    </w:p>
-    <w:p>
-      <w:pPr>
-        <w:rPr>
-          <w:rFonts w:ascii="Times New Roman" w:hAnsi="Times New Roman" w:cs="Times New Roman"/>
-          <w:sz w:val="24"/>
-          <w:szCs w:val="24"/>
-        </w:rPr>
-      </w:pPr>
-    </w:p>
-    <w:p>
-      <w:pPr>
-        <w:rPr>
-          <w:rFonts w:ascii="Times New Roman" w:hAnsi="Times New Roman" w:cs="Times New Roman"/>
-          <w:sz w:val="24"/>
-          <w:szCs w:val="24"/>
-        </w:rPr>
-      </w:pPr>
-      <w:r>
-        <w:rPr>
-          <w:rFonts w:ascii="Times New Roman" w:hAnsi="Times New Roman" w:cs="Times New Roman"/>
-          <w:sz w:val="24"/>
-          <w:szCs w:val="24"/>
-        </w:rPr>
-        <w:t>Instalar pycharm</w:t>
-      </w:r>
+      <w:proofErr w:type="gramStart"/>
+      <w:r>
+        <w:rPr>
+          <w:rFonts w:ascii="Times New Roman" w:hAnsi="Times New Roman" w:cs="Times New Roman"/>
+          <w:sz w:val="24"/>
+          <w:szCs w:val="24"/>
+        </w:rPr>
+        <w:t>Da</w:t>
+      </w:r>
+      <w:proofErr w:type="gramEnd"/>
+      <w:r>
+        <w:rPr>
+          <w:rFonts w:ascii="Times New Roman" w:hAnsi="Times New Roman" w:cs="Times New Roman"/>
+          <w:sz w:val="24"/>
+          <w:szCs w:val="24"/>
+        </w:rPr>
+        <w:t xml:space="preserve"> para criar scripts em modo não iterativo e depois testar</w:t>
+      </w:r>
+    </w:p>
+    <w:p>
+      <w:pPr>
+        <w:rPr>
+          <w:rFonts w:ascii="Times New Roman" w:hAnsi="Times New Roman" w:cs="Times New Roman"/>
+          <w:sz w:val="24"/>
+          <w:szCs w:val="24"/>
+        </w:rPr>
+      </w:pPr>
+    </w:p>
+    <w:p>
+      <w:pPr>
+        <w:rPr>
+          <w:rFonts w:ascii="Times New Roman" w:hAnsi="Times New Roman" w:cs="Times New Roman"/>
+          <w:sz w:val="24"/>
+          <w:szCs w:val="24"/>
+        </w:rPr>
+      </w:pPr>
+      <w:r>
+        <w:rPr>
+          <w:rFonts w:ascii="Times New Roman" w:hAnsi="Times New Roman" w:cs="Times New Roman"/>
+          <w:sz w:val="24"/>
+          <w:szCs w:val="24"/>
+        </w:rPr>
+        <w:t xml:space="preserve">Instalar </w:t>
+      </w:r>
+      <w:proofErr w:type="spellStart"/>
+      <w:r>
+        <w:rPr>
+          <w:rFonts w:ascii="Times New Roman" w:hAnsi="Times New Roman" w:cs="Times New Roman"/>
+          <w:sz w:val="24"/>
+          <w:szCs w:val="24"/>
+        </w:rPr>
+        <w:t>pycharm</w:t>
+      </w:r>
+      <w:proofErr w:type="spellEnd"/>
     </w:p>
     <w:p>
       <w:pPr>
@@ -774,13 +1228,23 @@
           <w:szCs w:val="24"/>
         </w:rPr>
       </w:pPr>
-      <w:r>
-        <w:rPr>
-          <w:rFonts w:ascii="Times New Roman" w:hAnsi="Times New Roman" w:cs="Times New Roman"/>
-          <w:sz w:val="24"/>
-          <w:szCs w:val="24"/>
-        </w:rPr>
-        <w:t xml:space="preserve">Int </w:t>
+      <w:proofErr w:type="spellStart"/>
+      <w:r>
+        <w:rPr>
+          <w:rFonts w:ascii="Times New Roman" w:hAnsi="Times New Roman" w:cs="Times New Roman"/>
+          <w:sz w:val="24"/>
+          <w:szCs w:val="24"/>
+        </w:rPr>
+        <w:t>Int</w:t>
+      </w:r>
+      <w:proofErr w:type="spellEnd"/>
+      <w:r>
+        <w:rPr>
+          <w:rFonts w:ascii="Times New Roman" w:hAnsi="Times New Roman" w:cs="Times New Roman"/>
+          <w:sz w:val="24"/>
+          <w:szCs w:val="24"/>
+        </w:rPr>
+        <w:t xml:space="preserve"> </w:t>
       </w:r>
       <w:r>
         <w:rPr>
@@ -804,6 +1268,7 @@
           <w:szCs w:val="24"/>
         </w:rPr>
       </w:pPr>
+      <w:proofErr w:type="spellStart"/>
       <w:r>
         <w:rPr>
           <w:rFonts w:ascii="Times New Roman" w:hAnsi="Times New Roman" w:cs="Times New Roman"/>
@@ -812,6 +1277,7 @@
         </w:rPr>
         <w:t>Float</w:t>
       </w:r>
+      <w:proofErr w:type="spellEnd"/>
       <w:r>
         <w:rPr>
           <w:rFonts w:ascii="Times New Roman" w:hAnsi="Times New Roman" w:cs="Times New Roman"/>
@@ -834,13 +1300,23 @@
           <w:szCs w:val="24"/>
         </w:rPr>
       </w:pPr>
-      <w:r>
-        <w:rPr>
-          <w:rFonts w:ascii="Times New Roman" w:hAnsi="Times New Roman" w:cs="Times New Roman"/>
-          <w:sz w:val="24"/>
-          <w:szCs w:val="24"/>
-        </w:rPr>
-        <w:t xml:space="preserve">Bool </w:t>
+      <w:proofErr w:type="spellStart"/>
+      <w:r>
+        <w:rPr>
+          <w:rFonts w:ascii="Times New Roman" w:hAnsi="Times New Roman" w:cs="Times New Roman"/>
+          <w:sz w:val="24"/>
+          <w:szCs w:val="24"/>
+        </w:rPr>
+        <w:t>Bool</w:t>
+      </w:r>
+      <w:proofErr w:type="spellEnd"/>
+      <w:r>
+        <w:rPr>
+          <w:rFonts w:ascii="Times New Roman" w:hAnsi="Times New Roman" w:cs="Times New Roman"/>
+          <w:sz w:val="24"/>
+          <w:szCs w:val="24"/>
+        </w:rPr>
+        <w:t xml:space="preserve"> </w:t>
       </w:r>
       <w:r>
         <w:rPr>
@@ -864,6 +1340,7 @@
           <w:szCs w:val="24"/>
         </w:rPr>
       </w:pPr>
+      <w:proofErr w:type="spellStart"/>
       <w:r>
         <w:rPr>
           <w:rFonts w:ascii="Times New Roman" w:hAnsi="Times New Roman" w:cs="Times New Roman"/>
@@ -872,14 +1349,25 @@
         </w:rPr>
         <w:t>Str</w:t>
       </w:r>
-      <w:r>
-        <w:rPr>
-          <w:rFonts w:ascii="Times New Roman" w:hAnsi="Times New Roman" w:cs="Times New Roman"/>
-          <w:sz w:val="24"/>
-          <w:szCs w:val="24"/>
-        </w:rPr>
-        <w:t xml:space="preserve"> – str</w:t>
-      </w:r>
+      <w:proofErr w:type="spellEnd"/>
+      <w:r>
+        <w:rPr>
+          <w:rFonts w:ascii="Times New Roman" w:hAnsi="Times New Roman" w:cs="Times New Roman"/>
+          <w:sz w:val="24"/>
+          <w:szCs w:val="24"/>
+        </w:rPr>
+        <w:t xml:space="preserve"> – </w:t>
+      </w:r>
+      <w:proofErr w:type="spellStart"/>
+      <w:r>
+        <w:rPr>
+          <w:rFonts w:ascii="Times New Roman" w:hAnsi="Times New Roman" w:cs="Times New Roman"/>
+          <w:sz w:val="24"/>
+          <w:szCs w:val="24"/>
+        </w:rPr>
+        <w:t>str</w:t>
+      </w:r>
+      <w:proofErr w:type="spellEnd"/>
     </w:p>
     <w:p>
       <w:pPr>
@@ -915,30 +1403,68 @@
           <w:szCs w:val="24"/>
         </w:rPr>
       </w:pPr>
-      <w:r>
-        <w:rPr>
-          <w:rFonts w:ascii="Times New Roman" w:hAnsi="Times New Roman" w:cs="Times New Roman"/>
-          <w:sz w:val="24"/>
-          <w:szCs w:val="24"/>
-        </w:rPr>
-        <w:t>Print(‘a soma vale’, s)</w:t>
-      </w:r>
-    </w:p>
-    <w:p>
-      <w:pPr>
-        <w:rPr>
-          <w:rFonts w:ascii="Times New Roman" w:hAnsi="Times New Roman" w:cs="Times New Roman"/>
-          <w:sz w:val="24"/>
-          <w:szCs w:val="24"/>
-        </w:rPr>
-      </w:pPr>
-      <w:r>
-        <w:rPr>
-          <w:rFonts w:ascii="Times New Roman" w:hAnsi="Times New Roman" w:cs="Times New Roman"/>
-          <w:sz w:val="24"/>
-          <w:szCs w:val="24"/>
-        </w:rPr>
-        <w:t>Print(‘a soma vale {}’.format(s))</w:t>
+      <w:proofErr w:type="gramStart"/>
+      <w:r>
+        <w:rPr>
+          <w:rFonts w:ascii="Times New Roman" w:hAnsi="Times New Roman" w:cs="Times New Roman"/>
+          <w:sz w:val="24"/>
+          <w:szCs w:val="24"/>
+        </w:rPr>
+        <w:t>Print(</w:t>
+      </w:r>
+      <w:proofErr w:type="gramEnd"/>
+      <w:r>
+        <w:rPr>
+          <w:rFonts w:ascii="Times New Roman" w:hAnsi="Times New Roman" w:cs="Times New Roman"/>
+          <w:sz w:val="24"/>
+          <w:szCs w:val="24"/>
+        </w:rPr>
+        <w:t>‘a soma vale’, s)</w:t>
+      </w:r>
+    </w:p>
+    <w:p>
+      <w:pPr>
+        <w:rPr>
+          <w:rFonts w:ascii="Times New Roman" w:hAnsi="Times New Roman" w:cs="Times New Roman"/>
+          <w:sz w:val="24"/>
+          <w:szCs w:val="24"/>
+        </w:rPr>
+      </w:pPr>
+      <w:proofErr w:type="gramStart"/>
+      <w:r>
+        <w:rPr>
+          <w:rFonts w:ascii="Times New Roman" w:hAnsi="Times New Roman" w:cs="Times New Roman"/>
+          <w:sz w:val="24"/>
+          <w:szCs w:val="24"/>
+        </w:rPr>
+        <w:t>Print(</w:t>
+      </w:r>
+      <w:proofErr w:type="gramEnd"/>
+      <w:r>
+        <w:rPr>
+          <w:rFonts w:ascii="Times New Roman" w:hAnsi="Times New Roman" w:cs="Times New Roman"/>
+          <w:sz w:val="24"/>
+          <w:szCs w:val="24"/>
+        </w:rPr>
+        <w:t>‘a soma vale {}’.</w:t>
+      </w:r>
+      <w:proofErr w:type="spellStart"/>
+      <w:r>
+        <w:rPr>
+          <w:rFonts w:ascii="Times New Roman" w:hAnsi="Times New Roman" w:cs="Times New Roman"/>
+          <w:sz w:val="24"/>
+          <w:szCs w:val="24"/>
+        </w:rPr>
+        <w:t>format</w:t>
+      </w:r>
+      <w:proofErr w:type="spellEnd"/>
+      <w:r>
+        <w:rPr>
+          <w:rFonts w:ascii="Times New Roman" w:hAnsi="Times New Roman" w:cs="Times New Roman"/>
+          <w:sz w:val="24"/>
+          <w:szCs w:val="24"/>
+        </w:rPr>
+        <w:t>(s))</w:t>
       </w:r>
     </w:p>
     <w:p>
@@ -975,13 +1501,41 @@
           <w:szCs w:val="24"/>
         </w:rPr>
       </w:pPr>
-      <w:r>
-        <w:rPr>
-          <w:rFonts w:ascii="Times New Roman" w:hAnsi="Times New Roman" w:cs="Times New Roman"/>
-          <w:sz w:val="24"/>
-          <w:szCs w:val="24"/>
-        </w:rPr>
-        <w:t>Pritnt(type(variável)) – retorna o tipo</w:t>
+      <w:proofErr w:type="spellStart"/>
+      <w:r>
+        <w:rPr>
+          <w:rFonts w:ascii="Times New Roman" w:hAnsi="Times New Roman" w:cs="Times New Roman"/>
+          <w:sz w:val="24"/>
+          <w:szCs w:val="24"/>
+        </w:rPr>
+        <w:t>Pritnt</w:t>
+      </w:r>
+      <w:proofErr w:type="spellEnd"/>
+      <w:r>
+        <w:rPr>
+          <w:rFonts w:ascii="Times New Roman" w:hAnsi="Times New Roman" w:cs="Times New Roman"/>
+          <w:sz w:val="24"/>
+          <w:szCs w:val="24"/>
+        </w:rPr>
+        <w:t>(</w:t>
+      </w:r>
+      <w:proofErr w:type="spellStart"/>
+      <w:r>
+        <w:rPr>
+          <w:rFonts w:ascii="Times New Roman" w:hAnsi="Times New Roman" w:cs="Times New Roman"/>
+          <w:sz w:val="24"/>
+          <w:szCs w:val="24"/>
+        </w:rPr>
+        <w:t>type</w:t>
+      </w:r>
+      <w:proofErr w:type="spellEnd"/>
+      <w:r>
+        <w:rPr>
+          <w:rFonts w:ascii="Times New Roman" w:hAnsi="Times New Roman" w:cs="Times New Roman"/>
+          <w:sz w:val="24"/>
+          <w:szCs w:val="24"/>
+        </w:rPr>
+        <w:t>(variável)) – retorna o tipo</w:t>
       </w:r>
     </w:p>
     <w:p>
@@ -1054,30 +1608,76 @@
           <w:szCs w:val="24"/>
         </w:rPr>
       </w:pPr>
-      <w:r>
-        <w:rPr>
-          <w:rFonts w:ascii="Times New Roman" w:hAnsi="Times New Roman" w:cs="Times New Roman"/>
-          <w:sz w:val="24"/>
-          <w:szCs w:val="24"/>
-        </w:rPr>
-        <w:t>Print(‘É maiúsculas’, a.isupper())</w:t>
-      </w:r>
-    </w:p>
-    <w:p>
-      <w:pPr>
-        <w:rPr>
-          <w:rFonts w:ascii="Times New Roman" w:hAnsi="Times New Roman" w:cs="Times New Roman"/>
-          <w:sz w:val="24"/>
-          <w:szCs w:val="24"/>
-        </w:rPr>
-      </w:pPr>
-      <w:r>
-        <w:rPr>
-          <w:rFonts w:ascii="Times New Roman" w:hAnsi="Times New Roman" w:cs="Times New Roman"/>
-          <w:sz w:val="24"/>
-          <w:szCs w:val="24"/>
-        </w:rPr>
-        <w:t xml:space="preserve">a é a variável, ou seja, objeto estamos trabalhando com métodos já que estamos trabalhando com parentes. O método é para saber se o objeto em questão é compostos por letras maiúsculas, através do método. </w:t>
+      <w:proofErr w:type="gramStart"/>
+      <w:r>
+        <w:rPr>
+          <w:rFonts w:ascii="Times New Roman" w:hAnsi="Times New Roman" w:cs="Times New Roman"/>
+          <w:sz w:val="24"/>
+          <w:szCs w:val="24"/>
+        </w:rPr>
+        <w:t>Print(</w:t>
+      </w:r>
+      <w:proofErr w:type="gramEnd"/>
+      <w:r>
+        <w:rPr>
+          <w:rFonts w:ascii="Times New Roman" w:hAnsi="Times New Roman" w:cs="Times New Roman"/>
+          <w:sz w:val="24"/>
+          <w:szCs w:val="24"/>
+        </w:rPr>
+        <w:t xml:space="preserve">‘É maiúsculas’, </w:t>
+      </w:r>
+      <w:proofErr w:type="spellStart"/>
+      <w:r>
+        <w:rPr>
+          <w:rFonts w:ascii="Times New Roman" w:hAnsi="Times New Roman" w:cs="Times New Roman"/>
+          <w:sz w:val="24"/>
+          <w:szCs w:val="24"/>
+        </w:rPr>
+        <w:t>a.isupper</w:t>
+      </w:r>
+      <w:proofErr w:type="spellEnd"/>
+      <w:r>
+        <w:rPr>
+          <w:rFonts w:ascii="Times New Roman" w:hAnsi="Times New Roman" w:cs="Times New Roman"/>
+          <w:sz w:val="24"/>
+          <w:szCs w:val="24"/>
+        </w:rPr>
+        <w:t>())</w:t>
+      </w:r>
+    </w:p>
+    <w:p>
+      <w:pPr>
+        <w:rPr>
+          <w:rFonts w:ascii="Times New Roman" w:hAnsi="Times New Roman" w:cs="Times New Roman"/>
+          <w:sz w:val="24"/>
+          <w:szCs w:val="24"/>
+        </w:rPr>
+      </w:pPr>
+      <w:r>
+        <w:rPr>
+          <w:rFonts w:ascii="Times New Roman" w:hAnsi="Times New Roman" w:cs="Times New Roman"/>
+          <w:sz w:val="24"/>
+          <w:szCs w:val="24"/>
+        </w:rPr>
+        <w:t xml:space="preserve">a é a variável, ou seja, objeto estamos trabalhando com métodos já que estamos trabalhando com parentes. O método é para saber se o objeto em questão é </w:t>
+      </w:r>
+      <w:proofErr w:type="gramStart"/>
+      <w:r>
+        <w:rPr>
+          <w:rFonts w:ascii="Times New Roman" w:hAnsi="Times New Roman" w:cs="Times New Roman"/>
+          <w:sz w:val="24"/>
+          <w:szCs w:val="24"/>
+        </w:rPr>
+        <w:t>compostos</w:t>
+      </w:r>
+      <w:proofErr w:type="gramEnd"/>
+      <w:r>
+        <w:rPr>
+          <w:rFonts w:ascii="Times New Roman" w:hAnsi="Times New Roman" w:cs="Times New Roman"/>
+          <w:sz w:val="24"/>
+          <w:szCs w:val="24"/>
+        </w:rPr>
+        <w:t xml:space="preserve"> por letras maiúsculas, através do método. </w:t>
       </w:r>
     </w:p>
     <w:p>
@@ -1095,6 +1695,644 @@
           <w:szCs w:val="24"/>
         </w:rPr>
         <w:t>É importante saber como trabalhar com métodos já que é usado constantemente quando se trabalha com dados, é muito importante saber os tipos de dados que estão sendo recebidos.</w:t>
+      </w:r>
+    </w:p>
+    <w:p>
+      <w:pPr>
+        <w:rPr>
+          <w:rFonts w:ascii="Times New Roman" w:hAnsi="Times New Roman" w:cs="Times New Roman"/>
+          <w:sz w:val="24"/>
+          <w:szCs w:val="24"/>
+        </w:rPr>
+      </w:pPr>
+    </w:p>
+    <w:p>
+      <w:pPr>
+        <w:rPr>
+          <w:rFonts w:ascii="Times New Roman" w:hAnsi="Times New Roman" w:cs="Times New Roman"/>
+          <w:sz w:val="24"/>
+          <w:szCs w:val="24"/>
+        </w:rPr>
+      </w:pPr>
+      <w:r>
+        <w:rPr>
+          <w:rFonts w:ascii="Times New Roman" w:hAnsi="Times New Roman" w:cs="Times New Roman"/>
+          <w:sz w:val="24"/>
+          <w:szCs w:val="24"/>
+        </w:rPr>
+        <w:t>Operadores aritméticos</w:t>
+      </w:r>
+    </w:p>
+    <w:p>
+      <w:pPr>
+        <w:rPr>
+          <w:rFonts w:ascii="Times New Roman" w:hAnsi="Times New Roman" w:cs="Times New Roman"/>
+          <w:sz w:val="24"/>
+          <w:szCs w:val="24"/>
+        </w:rPr>
+      </w:pPr>
+    </w:p>
+    <w:p>
+      <w:pPr>
+        <w:pStyle w:val="ListParagraph"/>
+        <w:numPr>
+          <w:ilvl w:val="0"/>
+          <w:numId w:val="4"/>
+        </w:numPr>
+        <w:rPr>
+          <w:rFonts w:ascii="Times New Roman" w:hAnsi="Times New Roman" w:cs="Times New Roman"/>
+          <w:sz w:val="24"/>
+          <w:szCs w:val="24"/>
+        </w:rPr>
+      </w:pPr>
+      <w:r>
+        <w:rPr>
+          <w:rFonts w:ascii="Times New Roman" w:hAnsi="Times New Roman" w:cs="Times New Roman"/>
+          <w:sz w:val="24"/>
+          <w:szCs w:val="24"/>
+        </w:rPr>
+        <w:t>+ - adição</w:t>
+      </w:r>
+    </w:p>
+    <w:p>
+      <w:pPr>
+        <w:pStyle w:val="ListParagraph"/>
+        <w:numPr>
+          <w:ilvl w:val="0"/>
+          <w:numId w:val="4"/>
+        </w:numPr>
+        <w:rPr>
+          <w:rFonts w:ascii="Times New Roman" w:hAnsi="Times New Roman" w:cs="Times New Roman"/>
+          <w:sz w:val="24"/>
+          <w:szCs w:val="24"/>
+        </w:rPr>
+      </w:pPr>
+      <w:r>
+        <w:rPr>
+          <w:rFonts w:ascii="Times New Roman" w:hAnsi="Times New Roman" w:cs="Times New Roman"/>
+          <w:sz w:val="24"/>
+          <w:szCs w:val="24"/>
+        </w:rPr>
+        <w:t xml:space="preserve">- - </w:t>
+      </w:r>
+      <w:proofErr w:type="spellStart"/>
+      <w:r>
+        <w:rPr>
+          <w:rFonts w:ascii="Times New Roman" w:hAnsi="Times New Roman" w:cs="Times New Roman"/>
+          <w:sz w:val="24"/>
+          <w:szCs w:val="24"/>
+        </w:rPr>
+        <w:t>subetração</w:t>
+      </w:r>
+      <w:proofErr w:type="spellEnd"/>
+    </w:p>
+    <w:p>
+      <w:pPr>
+        <w:pStyle w:val="ListParagraph"/>
+        <w:numPr>
+          <w:ilvl w:val="0"/>
+          <w:numId w:val="4"/>
+        </w:numPr>
+        <w:rPr>
+          <w:rFonts w:ascii="Times New Roman" w:hAnsi="Times New Roman" w:cs="Times New Roman"/>
+          <w:sz w:val="24"/>
+          <w:szCs w:val="24"/>
+        </w:rPr>
+      </w:pPr>
+      <w:r>
+        <w:rPr>
+          <w:rFonts w:ascii="Times New Roman" w:hAnsi="Times New Roman" w:cs="Times New Roman"/>
+          <w:sz w:val="24"/>
+          <w:szCs w:val="24"/>
+        </w:rPr>
+        <w:t>* - multiplicação</w:t>
+      </w:r>
+    </w:p>
+    <w:p>
+      <w:pPr>
+        <w:pStyle w:val="ListParagraph"/>
+        <w:numPr>
+          <w:ilvl w:val="0"/>
+          <w:numId w:val="4"/>
+        </w:numPr>
+        <w:rPr>
+          <w:rFonts w:ascii="Times New Roman" w:hAnsi="Times New Roman" w:cs="Times New Roman"/>
+          <w:sz w:val="24"/>
+          <w:szCs w:val="24"/>
+        </w:rPr>
+      </w:pPr>
+      <w:r>
+        <w:rPr>
+          <w:rFonts w:ascii="Times New Roman" w:hAnsi="Times New Roman" w:cs="Times New Roman"/>
+          <w:sz w:val="24"/>
+          <w:szCs w:val="24"/>
+        </w:rPr>
+        <w:t>** - potência</w:t>
+      </w:r>
+    </w:p>
+    <w:p>
+      <w:pPr>
+        <w:pStyle w:val="ListParagraph"/>
+        <w:numPr>
+          <w:ilvl w:val="0"/>
+          <w:numId w:val="4"/>
+        </w:numPr>
+        <w:rPr>
+          <w:rFonts w:ascii="Times New Roman" w:hAnsi="Times New Roman" w:cs="Times New Roman"/>
+          <w:sz w:val="24"/>
+          <w:szCs w:val="24"/>
+        </w:rPr>
+      </w:pPr>
+      <w:r>
+        <w:rPr>
+          <w:rFonts w:ascii="Times New Roman" w:hAnsi="Times New Roman" w:cs="Times New Roman"/>
+          <w:sz w:val="24"/>
+          <w:szCs w:val="24"/>
+        </w:rPr>
+        <w:t>/ - divisão</w:t>
+      </w:r>
+    </w:p>
+    <w:p>
+      <w:pPr>
+        <w:pStyle w:val="ListParagraph"/>
+        <w:numPr>
+          <w:ilvl w:val="0"/>
+          <w:numId w:val="4"/>
+        </w:numPr>
+        <w:rPr>
+          <w:rFonts w:ascii="Times New Roman" w:hAnsi="Times New Roman" w:cs="Times New Roman"/>
+          <w:sz w:val="24"/>
+          <w:szCs w:val="24"/>
+        </w:rPr>
+      </w:pPr>
+      <w:r>
+        <w:rPr>
+          <w:rFonts w:ascii="Times New Roman" w:hAnsi="Times New Roman" w:cs="Times New Roman"/>
+          <w:sz w:val="24"/>
+          <w:szCs w:val="24"/>
+        </w:rPr>
+        <w:t>// - divisão inteira</w:t>
+      </w:r>
+    </w:p>
+    <w:p>
+      <w:pPr>
+        <w:pStyle w:val="ListParagraph"/>
+        <w:numPr>
+          <w:ilvl w:val="0"/>
+          <w:numId w:val="4"/>
+        </w:numPr>
+        <w:rPr>
+          <w:rFonts w:ascii="Times New Roman" w:hAnsi="Times New Roman" w:cs="Times New Roman"/>
+          <w:sz w:val="24"/>
+          <w:szCs w:val="24"/>
+        </w:rPr>
+      </w:pPr>
+      <w:r>
+        <w:rPr>
+          <w:rFonts w:ascii="Times New Roman" w:hAnsi="Times New Roman" w:cs="Times New Roman"/>
+          <w:sz w:val="24"/>
+          <w:szCs w:val="24"/>
+        </w:rPr>
+        <w:t>% - resto da divisão</w:t>
+      </w:r>
+    </w:p>
+    <w:p>
+      <w:pPr>
+        <w:pStyle w:val="ListParagraph"/>
+        <w:numPr>
+          <w:ilvl w:val="0"/>
+          <w:numId w:val="4"/>
+        </w:numPr>
+        <w:rPr>
+          <w:rFonts w:ascii="Times New Roman" w:hAnsi="Times New Roman" w:cs="Times New Roman"/>
+          <w:sz w:val="24"/>
+          <w:szCs w:val="24"/>
+        </w:rPr>
+      </w:pPr>
+      <w:r>
+        <w:rPr>
+          <w:rFonts w:ascii="Times New Roman" w:hAnsi="Times New Roman" w:cs="Times New Roman"/>
+          <w:sz w:val="24"/>
+          <w:szCs w:val="24"/>
+        </w:rPr>
+        <w:t>== - sinal de igualdade</w:t>
+      </w:r>
+    </w:p>
+    <w:p>
+      <w:pPr>
+        <w:rPr>
+          <w:rFonts w:ascii="Times New Roman" w:hAnsi="Times New Roman" w:cs="Times New Roman"/>
+          <w:sz w:val="24"/>
+          <w:szCs w:val="24"/>
+        </w:rPr>
+      </w:pPr>
+      <w:r>
+        <w:rPr>
+          <w:rFonts w:ascii="Times New Roman" w:hAnsi="Times New Roman" w:cs="Times New Roman"/>
+          <w:sz w:val="24"/>
+          <w:szCs w:val="24"/>
+        </w:rPr>
+        <w:t xml:space="preserve">Ordem de </w:t>
+      </w:r>
+      <w:proofErr w:type="spellStart"/>
+      <w:r>
+        <w:rPr>
+          <w:rFonts w:ascii="Times New Roman" w:hAnsi="Times New Roman" w:cs="Times New Roman"/>
+          <w:sz w:val="24"/>
+          <w:szCs w:val="24"/>
+        </w:rPr>
+        <w:t>pracadência</w:t>
+      </w:r>
+      <w:proofErr w:type="spellEnd"/>
+      <w:r>
+        <w:rPr>
+          <w:rFonts w:ascii="Times New Roman" w:hAnsi="Times New Roman" w:cs="Times New Roman"/>
+          <w:sz w:val="24"/>
+          <w:szCs w:val="24"/>
+        </w:rPr>
+        <w:t xml:space="preserve"> </w:t>
+      </w:r>
+    </w:p>
+    <w:p>
+      <w:pPr>
+        <w:pStyle w:val="ListParagraph"/>
+        <w:numPr>
+          <w:ilvl w:val="0"/>
+          <w:numId w:val="5"/>
+        </w:numPr>
+        <w:rPr>
+          <w:rFonts w:ascii="Times New Roman" w:hAnsi="Times New Roman" w:cs="Times New Roman"/>
+          <w:sz w:val="24"/>
+          <w:szCs w:val="24"/>
+        </w:rPr>
+      </w:pPr>
+      <w:r>
+        <w:rPr>
+          <w:rFonts w:ascii="Times New Roman" w:hAnsi="Times New Roman" w:cs="Times New Roman"/>
+          <w:sz w:val="24"/>
+          <w:szCs w:val="24"/>
+        </w:rPr>
+        <w:t>()</w:t>
+      </w:r>
+    </w:p>
+    <w:p>
+      <w:pPr>
+        <w:pStyle w:val="ListParagraph"/>
+        <w:numPr>
+          <w:ilvl w:val="0"/>
+          <w:numId w:val="5"/>
+        </w:numPr>
+        <w:rPr>
+          <w:rFonts w:ascii="Times New Roman" w:hAnsi="Times New Roman" w:cs="Times New Roman"/>
+          <w:sz w:val="24"/>
+          <w:szCs w:val="24"/>
+        </w:rPr>
+      </w:pPr>
+      <w:r>
+        <w:rPr>
+          <w:rFonts w:ascii="Times New Roman" w:hAnsi="Times New Roman" w:cs="Times New Roman"/>
+          <w:sz w:val="24"/>
+          <w:szCs w:val="24"/>
+        </w:rPr>
+        <w:t>**</w:t>
+      </w:r>
+    </w:p>
+    <w:p>
+      <w:pPr>
+        <w:pStyle w:val="ListParagraph"/>
+        <w:numPr>
+          <w:ilvl w:val="0"/>
+          <w:numId w:val="5"/>
+        </w:numPr>
+        <w:rPr>
+          <w:rFonts w:ascii="Times New Roman" w:hAnsi="Times New Roman" w:cs="Times New Roman"/>
+          <w:sz w:val="24"/>
+          <w:szCs w:val="24"/>
+        </w:rPr>
+      </w:pPr>
+      <w:r>
+        <w:rPr>
+          <w:rFonts w:ascii="Times New Roman" w:hAnsi="Times New Roman" w:cs="Times New Roman"/>
+          <w:sz w:val="24"/>
+          <w:szCs w:val="24"/>
+        </w:rPr>
+        <w:t>*, /, //, %</w:t>
+      </w:r>
+    </w:p>
+    <w:p>
+      <w:pPr>
+        <w:pStyle w:val="ListParagraph"/>
+        <w:numPr>
+          <w:ilvl w:val="0"/>
+          <w:numId w:val="5"/>
+        </w:numPr>
+        <w:rPr>
+          <w:rFonts w:ascii="Times New Roman" w:hAnsi="Times New Roman" w:cs="Times New Roman"/>
+          <w:sz w:val="24"/>
+          <w:szCs w:val="24"/>
+        </w:rPr>
+      </w:pPr>
+      <w:r>
+        <w:rPr>
+          <w:rFonts w:ascii="Times New Roman" w:hAnsi="Times New Roman" w:cs="Times New Roman"/>
+          <w:sz w:val="24"/>
+          <w:szCs w:val="24"/>
+        </w:rPr>
+        <w:t>+, -</w:t>
+      </w:r>
+    </w:p>
+    <w:p>
+      <w:pPr>
+        <w:rPr>
+          <w:rFonts w:ascii="Times New Roman" w:hAnsi="Times New Roman" w:cs="Times New Roman"/>
+          <w:sz w:val="24"/>
+          <w:szCs w:val="24"/>
+        </w:rPr>
+      </w:pPr>
+    </w:p>
+    <w:p>
+      <w:pPr>
+        <w:rPr>
+          <w:rFonts w:ascii="Times New Roman" w:hAnsi="Times New Roman" w:cs="Times New Roman"/>
+          <w:sz w:val="24"/>
+          <w:szCs w:val="24"/>
+        </w:rPr>
+      </w:pPr>
+      <w:r>
+        <w:rPr>
+          <w:rFonts w:ascii="Times New Roman" w:hAnsi="Times New Roman" w:cs="Times New Roman"/>
+          <w:sz w:val="24"/>
+          <w:szCs w:val="24"/>
+        </w:rPr>
+        <w:t xml:space="preserve">Exemplo </w:t>
+      </w:r>
+    </w:p>
+    <w:p>
+      <w:pPr>
+        <w:rPr>
+          <w:rFonts w:ascii="Times New Roman" w:hAnsi="Times New Roman" w:cs="Times New Roman"/>
+          <w:sz w:val="24"/>
+          <w:szCs w:val="24"/>
+        </w:rPr>
+      </w:pPr>
+      <w:r>
+        <w:rPr>
+          <w:rFonts w:ascii="Times New Roman" w:hAnsi="Times New Roman" w:cs="Times New Roman"/>
+          <w:sz w:val="24"/>
+          <w:szCs w:val="24"/>
+        </w:rPr>
+        <w:tab/>
+        <w:t>Print (‘20’, *20) – vai imprimir o 20, 20 vezes</w:t>
+      </w:r>
+    </w:p>
+    <w:p>
+      <w:pPr>
+        <w:rPr>
+          <w:rFonts w:ascii="Times New Roman" w:hAnsi="Times New Roman" w:cs="Times New Roman"/>
+          <w:sz w:val="24"/>
+          <w:szCs w:val="24"/>
+        </w:rPr>
+      </w:pPr>
+      <w:r>
+        <w:rPr>
+          <w:rFonts w:ascii="Times New Roman" w:hAnsi="Times New Roman" w:cs="Times New Roman"/>
+          <w:sz w:val="24"/>
+          <w:szCs w:val="24"/>
+        </w:rPr>
+        <w:tab/>
+        <w:t>Print (‘prazer em te conhecer {:=^20}!</w:t>
+      </w:r>
+      <w:proofErr w:type="gramStart"/>
+      <w:r>
+        <w:rPr>
+          <w:rFonts w:ascii="Times New Roman" w:hAnsi="Times New Roman" w:cs="Times New Roman"/>
+          <w:sz w:val="24"/>
+          <w:szCs w:val="24"/>
+        </w:rPr>
+        <w:t>,.</w:t>
+      </w:r>
+      <w:proofErr w:type="spellStart"/>
+      <w:r>
+        <w:rPr>
+          <w:rFonts w:ascii="Times New Roman" w:hAnsi="Times New Roman" w:cs="Times New Roman"/>
+          <w:sz w:val="24"/>
+          <w:szCs w:val="24"/>
+        </w:rPr>
+        <w:t>format</w:t>
+      </w:r>
+      <w:proofErr w:type="spellEnd"/>
+      <w:proofErr w:type="gramEnd"/>
+      <w:r>
+        <w:rPr>
+          <w:rFonts w:ascii="Times New Roman" w:hAnsi="Times New Roman" w:cs="Times New Roman"/>
+          <w:sz w:val="24"/>
+          <w:szCs w:val="24"/>
+        </w:rPr>
+        <w:t>(nome)) – vai centralizar o nome no meio de  20 iguais, para alinhar a esquerda ou a direita usar o símbolo de maior ou menor</w:t>
+      </w:r>
+    </w:p>
+    <w:p>
+      <w:pPr>
+        <w:rPr>
+          <w:rFonts w:ascii="Times New Roman" w:hAnsi="Times New Roman" w:cs="Times New Roman"/>
+          <w:sz w:val="24"/>
+          <w:szCs w:val="24"/>
+        </w:rPr>
+      </w:pPr>
+      <w:r>
+        <w:rPr>
+          <w:rFonts w:ascii="Times New Roman" w:hAnsi="Times New Roman" w:cs="Times New Roman"/>
+          <w:sz w:val="24"/>
+          <w:szCs w:val="24"/>
+        </w:rPr>
+        <w:t xml:space="preserve"> Os dois prints de cima retornariam duas linhas, caso eu não queira que ele quebre a linha e apareça tudo na mesmo linha, devo usar “</w:t>
+      </w:r>
+      <w:proofErr w:type="spellStart"/>
+      <w:r>
+        <w:rPr>
+          <w:rFonts w:ascii="Times New Roman" w:hAnsi="Times New Roman" w:cs="Times New Roman"/>
+          <w:sz w:val="24"/>
+          <w:szCs w:val="24"/>
+        </w:rPr>
+        <w:t>end</w:t>
+      </w:r>
+      <w:proofErr w:type="spellEnd"/>
+      <w:r>
+        <w:rPr>
+          <w:rFonts w:ascii="Times New Roman" w:hAnsi="Times New Roman" w:cs="Times New Roman"/>
+          <w:sz w:val="24"/>
+          <w:szCs w:val="24"/>
+        </w:rPr>
+        <w:t xml:space="preserve"> = </w:t>
+      </w:r>
+      <w:proofErr w:type="gramStart"/>
+      <w:r>
+        <w:rPr>
+          <w:rFonts w:ascii="Times New Roman" w:hAnsi="Times New Roman" w:cs="Times New Roman"/>
+          <w:sz w:val="24"/>
+          <w:szCs w:val="24"/>
+        </w:rPr>
+        <w:t>‘ ‘</w:t>
+      </w:r>
+      <w:proofErr w:type="gramEnd"/>
+      <w:r>
+        <w:rPr>
+          <w:rFonts w:ascii="Times New Roman" w:hAnsi="Times New Roman" w:cs="Times New Roman"/>
+          <w:sz w:val="24"/>
+          <w:szCs w:val="24"/>
+        </w:rPr>
+        <w:t xml:space="preserve"> “ o seguinte exemplo na linha de baixo.</w:t>
+      </w:r>
+    </w:p>
+    <w:p>
+      <w:pPr>
+        <w:rPr>
+          <w:rFonts w:ascii="Times New Roman" w:hAnsi="Times New Roman" w:cs="Times New Roman"/>
+          <w:sz w:val="24"/>
+          <w:szCs w:val="24"/>
+        </w:rPr>
+      </w:pPr>
+      <w:r>
+        <w:rPr>
+          <w:rFonts w:ascii="Times New Roman" w:hAnsi="Times New Roman" w:cs="Times New Roman"/>
+          <w:sz w:val="24"/>
+          <w:szCs w:val="24"/>
+        </w:rPr>
+        <w:lastRenderedPageBreak/>
+        <w:t>Print (‘prazer em te conhecer {:=^20</w:t>
+      </w:r>
+      <w:proofErr w:type="gramStart"/>
+      <w:r>
+        <w:rPr>
+          <w:rFonts w:ascii="Times New Roman" w:hAnsi="Times New Roman" w:cs="Times New Roman"/>
+          <w:sz w:val="24"/>
+          <w:szCs w:val="24"/>
+        </w:rPr>
+        <w:t>}!,.</w:t>
+      </w:r>
+      <w:proofErr w:type="spellStart"/>
+      <w:proofErr w:type="gramEnd"/>
+      <w:r>
+        <w:rPr>
+          <w:rFonts w:ascii="Times New Roman" w:hAnsi="Times New Roman" w:cs="Times New Roman"/>
+          <w:sz w:val="24"/>
+          <w:szCs w:val="24"/>
+        </w:rPr>
+        <w:t>format</w:t>
+      </w:r>
+      <w:proofErr w:type="spellEnd"/>
+      <w:r>
+        <w:rPr>
+          <w:rFonts w:ascii="Times New Roman" w:hAnsi="Times New Roman" w:cs="Times New Roman"/>
+          <w:sz w:val="24"/>
+          <w:szCs w:val="24"/>
+        </w:rPr>
+        <w:t>(nome)</w:t>
+      </w:r>
+      <w:r>
+        <w:rPr>
+          <w:rFonts w:ascii="Times New Roman" w:hAnsi="Times New Roman" w:cs="Times New Roman"/>
+          <w:sz w:val="24"/>
+          <w:szCs w:val="24"/>
+        </w:rPr>
+        <w:t xml:space="preserve">, </w:t>
+      </w:r>
+      <w:proofErr w:type="spellStart"/>
+      <w:r>
+        <w:rPr>
+          <w:rFonts w:ascii="Times New Roman" w:hAnsi="Times New Roman" w:cs="Times New Roman"/>
+          <w:sz w:val="24"/>
+          <w:szCs w:val="24"/>
+        </w:rPr>
+        <w:t>end</w:t>
+      </w:r>
+      <w:proofErr w:type="spellEnd"/>
+      <w:r>
+        <w:rPr>
+          <w:rFonts w:ascii="Times New Roman" w:hAnsi="Times New Roman" w:cs="Times New Roman"/>
+          <w:sz w:val="24"/>
+          <w:szCs w:val="24"/>
+        </w:rPr>
+        <w:t xml:space="preserve"> = ‘ ‘</w:t>
+      </w:r>
+      <w:r>
+        <w:rPr>
+          <w:rFonts w:ascii="Times New Roman" w:hAnsi="Times New Roman" w:cs="Times New Roman"/>
+          <w:sz w:val="24"/>
+          <w:szCs w:val="24"/>
+        </w:rPr>
+        <w:t>)</w:t>
+      </w:r>
+    </w:p>
+    <w:p>
+      <w:pPr>
+        <w:rPr>
+          <w:rFonts w:ascii="Times New Roman" w:hAnsi="Times New Roman" w:cs="Times New Roman"/>
+          <w:sz w:val="24"/>
+          <w:szCs w:val="24"/>
+        </w:rPr>
+      </w:pPr>
+    </w:p>
+    <w:p>
+      <w:pPr>
+        <w:rPr>
+          <w:rFonts w:ascii="Times New Roman" w:hAnsi="Times New Roman" w:cs="Times New Roman"/>
+          <w:sz w:val="24"/>
+          <w:szCs w:val="24"/>
+        </w:rPr>
+      </w:pPr>
+      <w:proofErr w:type="spellStart"/>
+      <w:r>
+        <w:rPr>
+          <w:rFonts w:ascii="Times New Roman" w:hAnsi="Times New Roman" w:cs="Times New Roman"/>
+          <w:sz w:val="24"/>
+          <w:szCs w:val="24"/>
+        </w:rPr>
+        <w:t>Tambem</w:t>
+      </w:r>
+      <w:proofErr w:type="spellEnd"/>
+      <w:r>
+        <w:rPr>
+          <w:rFonts w:ascii="Times New Roman" w:hAnsi="Times New Roman" w:cs="Times New Roman"/>
+          <w:sz w:val="24"/>
+          <w:szCs w:val="24"/>
+        </w:rPr>
+        <w:t xml:space="preserve"> posso quebrar a linha usando </w:t>
+      </w:r>
+      <w:proofErr w:type="gramStart"/>
+      <w:r>
+        <w:rPr>
+          <w:rFonts w:ascii="Times New Roman" w:hAnsi="Times New Roman" w:cs="Times New Roman"/>
+          <w:sz w:val="24"/>
+          <w:szCs w:val="24"/>
+        </w:rPr>
+        <w:t>“ \</w:t>
+      </w:r>
+      <w:proofErr w:type="gramEnd"/>
+      <w:r>
+        <w:rPr>
+          <w:rFonts w:ascii="Times New Roman" w:hAnsi="Times New Roman" w:cs="Times New Roman"/>
+          <w:sz w:val="24"/>
+          <w:szCs w:val="24"/>
+        </w:rPr>
+        <w:t>n” aonde quer quebrar a linha.</w:t>
+      </w:r>
+    </w:p>
+    <w:p>
+      <w:pPr>
+        <w:rPr>
+          <w:rFonts w:ascii="Times New Roman" w:hAnsi="Times New Roman" w:cs="Times New Roman"/>
+          <w:sz w:val="24"/>
+          <w:szCs w:val="24"/>
+        </w:rPr>
+      </w:pPr>
+      <w:r>
+        <w:rPr>
+          <w:rFonts w:ascii="Times New Roman" w:hAnsi="Times New Roman" w:cs="Times New Roman"/>
+          <w:sz w:val="24"/>
+          <w:szCs w:val="24"/>
+        </w:rPr>
+        <w:t xml:space="preserve">Desfaio 6 e 7 </w:t>
       </w:r>
     </w:p>
     <w:sectPr>
@@ -1336,6 +2574,92 @@
     </w:lvl>
   </w:abstractNum>
   <w:abstractNum w:abstractNumId="2" w15:restartNumberingAfterBreak="0">
+    <w:nsid w:val="25892F68"/>
+    <w:multiLevelType w:val="hybridMultilevel"/>
+    <w:tmpl w:val="AF7836E2"/>
+    <w:lvl w:ilvl="0" w:tplc="0416000F">
+      <w:start w:val="1"/>
+      <w:numFmt w:val="decimal"/>
+      <w:lvlText w:val="%1."/>
+      <w:lvlJc w:val="left"/>
+      <w:pPr>
+        <w:ind w:left="1287" w:hanging="360"/>
+      </w:pPr>
+    </w:lvl>
+    <w:lvl w:ilvl="1" w:tplc="04160019" w:tentative="1">
+      <w:start w:val="1"/>
+      <w:numFmt w:val="lowerLetter"/>
+      <w:lvlText w:val="%2."/>
+      <w:lvlJc w:val="left"/>
+      <w:pPr>
+        <w:ind w:left="2007" w:hanging="360"/>
+      </w:pPr>
+    </w:lvl>
+    <w:lvl w:ilvl="2" w:tplc="0416001B" w:tentative="1">
+      <w:start w:val="1"/>
+      <w:numFmt w:val="lowerRoman"/>
+      <w:lvlText w:val="%3."/>
+      <w:lvlJc w:val="right"/>
+      <w:pPr>
+        <w:ind w:left="2727" w:hanging="180"/>
+      </w:pPr>
+    </w:lvl>
+    <w:lvl w:ilvl="3" w:tplc="0416000F" w:tentative="1">
+      <w:start w:val="1"/>
+      <w:numFmt w:val="decimal"/>
+      <w:lvlText w:val="%4."/>
+      <w:lvlJc w:val="left"/>
+      <w:pPr>
+        <w:ind w:left="3447" w:hanging="360"/>
+      </w:pPr>
+    </w:lvl>
+    <w:lvl w:ilvl="4" w:tplc="04160019" w:tentative="1">
+      <w:start w:val="1"/>
+      <w:numFmt w:val="lowerLetter"/>
+      <w:lvlText w:val="%5."/>
+      <w:lvlJc w:val="left"/>
+      <w:pPr>
+        <w:ind w:left="4167" w:hanging="360"/>
+      </w:pPr>
+    </w:lvl>
+    <w:lvl w:ilvl="5" w:tplc="0416001B" w:tentative="1">
+      <w:start w:val="1"/>
+      <w:numFmt w:val="lowerRoman"/>
+      <w:lvlText w:val="%6."/>
+      <w:lvlJc w:val="right"/>
+      <w:pPr>
+        <w:ind w:left="4887" w:hanging="180"/>
+      </w:pPr>
+    </w:lvl>
+    <w:lvl w:ilvl="6" w:tplc="0416000F" w:tentative="1">
+      <w:start w:val="1"/>
+      <w:numFmt w:val="decimal"/>
+      <w:lvlText w:val="%7."/>
+      <w:lvlJc w:val="left"/>
+      <w:pPr>
+        <w:ind w:left="5607" w:hanging="360"/>
+      </w:pPr>
+    </w:lvl>
+    <w:lvl w:ilvl="7" w:tplc="04160019" w:tentative="1">
+      <w:start w:val="1"/>
+      <w:numFmt w:val="lowerLetter"/>
+      <w:lvlText w:val="%8."/>
+      <w:lvlJc w:val="left"/>
+      <w:pPr>
+        <w:ind w:left="6327" w:hanging="360"/>
+      </w:pPr>
+    </w:lvl>
+    <w:lvl w:ilvl="8" w:tplc="0416001B" w:tentative="1">
+      <w:start w:val="1"/>
+      <w:numFmt w:val="lowerRoman"/>
+      <w:lvlText w:val="%9."/>
+      <w:lvlJc w:val="right"/>
+      <w:pPr>
+        <w:ind w:left="7047" w:hanging="180"/>
+      </w:pPr>
+    </w:lvl>
+  </w:abstractNum>
+  <w:abstractNum w:abstractNumId="3" w15:restartNumberingAfterBreak="0">
     <w:nsid w:val="4FDC0290"/>
     <w:multiLevelType w:val="hybridMultilevel"/>
     <w:tmpl w:val="10969836"/>
@@ -1448,14 +2772,133 @@
       </w:rPr>
     </w:lvl>
   </w:abstractNum>
+  <w:abstractNum w:abstractNumId="4" w15:restartNumberingAfterBreak="0">
+    <w:nsid w:val="721A1359"/>
+    <w:multiLevelType w:val="hybridMultilevel"/>
+    <w:tmpl w:val="BD7E336A"/>
+    <w:lvl w:ilvl="0" w:tplc="04160001">
+      <w:start w:val="1"/>
+      <w:numFmt w:val="bullet"/>
+      <w:lvlText w:val=""/>
+      <w:lvlJc w:val="left"/>
+      <w:pPr>
+        <w:ind w:left="1287" w:hanging="360"/>
+      </w:pPr>
+      <w:rPr>
+        <w:rFonts w:ascii="Symbol" w:hAnsi="Symbol" w:hint="default"/>
+      </w:rPr>
+    </w:lvl>
+    <w:lvl w:ilvl="1" w:tplc="04160003" w:tentative="1">
+      <w:start w:val="1"/>
+      <w:numFmt w:val="bullet"/>
+      <w:lvlText w:val="o"/>
+      <w:lvlJc w:val="left"/>
+      <w:pPr>
+        <w:ind w:left="2007" w:hanging="360"/>
+      </w:pPr>
+      <w:rPr>
+        <w:rFonts w:ascii="Courier New" w:hAnsi="Courier New" w:cs="Courier New" w:hint="default"/>
+      </w:rPr>
+    </w:lvl>
+    <w:lvl w:ilvl="2" w:tplc="04160005" w:tentative="1">
+      <w:start w:val="1"/>
+      <w:numFmt w:val="bullet"/>
+      <w:lvlText w:val=""/>
+      <w:lvlJc w:val="left"/>
+      <w:pPr>
+        <w:ind w:left="2727" w:hanging="360"/>
+      </w:pPr>
+      <w:rPr>
+        <w:rFonts w:ascii="Wingdings" w:hAnsi="Wingdings" w:hint="default"/>
+      </w:rPr>
+    </w:lvl>
+    <w:lvl w:ilvl="3" w:tplc="04160001" w:tentative="1">
+      <w:start w:val="1"/>
+      <w:numFmt w:val="bullet"/>
+      <w:lvlText w:val=""/>
+      <w:lvlJc w:val="left"/>
+      <w:pPr>
+        <w:ind w:left="3447" w:hanging="360"/>
+      </w:pPr>
+      <w:rPr>
+        <w:rFonts w:ascii="Symbol" w:hAnsi="Symbol" w:hint="default"/>
+      </w:rPr>
+    </w:lvl>
+    <w:lvl w:ilvl="4" w:tplc="04160003" w:tentative="1">
+      <w:start w:val="1"/>
+      <w:numFmt w:val="bullet"/>
+      <w:lvlText w:val="o"/>
+      <w:lvlJc w:val="left"/>
+      <w:pPr>
+        <w:ind w:left="4167" w:hanging="360"/>
+      </w:pPr>
+      <w:rPr>
+        <w:rFonts w:ascii="Courier New" w:hAnsi="Courier New" w:cs="Courier New" w:hint="default"/>
+      </w:rPr>
+    </w:lvl>
+    <w:lvl w:ilvl="5" w:tplc="04160005" w:tentative="1">
+      <w:start w:val="1"/>
+      <w:numFmt w:val="bullet"/>
+      <w:lvlText w:val=""/>
+      <w:lvlJc w:val="left"/>
+      <w:pPr>
+        <w:ind w:left="4887" w:hanging="360"/>
+      </w:pPr>
+      <w:rPr>
+        <w:rFonts w:ascii="Wingdings" w:hAnsi="Wingdings" w:hint="default"/>
+      </w:rPr>
+    </w:lvl>
+    <w:lvl w:ilvl="6" w:tplc="04160001" w:tentative="1">
+      <w:start w:val="1"/>
+      <w:numFmt w:val="bullet"/>
+      <w:lvlText w:val=""/>
+      <w:lvlJc w:val="left"/>
+      <w:pPr>
+        <w:ind w:left="5607" w:hanging="360"/>
+      </w:pPr>
+      <w:rPr>
+        <w:rFonts w:ascii="Symbol" w:hAnsi="Symbol" w:hint="default"/>
+      </w:rPr>
+    </w:lvl>
+    <w:lvl w:ilvl="7" w:tplc="04160003" w:tentative="1">
+      <w:start w:val="1"/>
+      <w:numFmt w:val="bullet"/>
+      <w:lvlText w:val="o"/>
+      <w:lvlJc w:val="left"/>
+      <w:pPr>
+        <w:ind w:left="6327" w:hanging="360"/>
+      </w:pPr>
+      <w:rPr>
+        <w:rFonts w:ascii="Courier New" w:hAnsi="Courier New" w:cs="Courier New" w:hint="default"/>
+      </w:rPr>
+    </w:lvl>
+    <w:lvl w:ilvl="8" w:tplc="04160005" w:tentative="1">
+      <w:start w:val="1"/>
+      <w:numFmt w:val="bullet"/>
+      <w:lvlText w:val=""/>
+      <w:lvlJc w:val="left"/>
+      <w:pPr>
+        <w:ind w:left="7047" w:hanging="360"/>
+      </w:pPr>
+      <w:rPr>
+        <w:rFonts w:ascii="Wingdings" w:hAnsi="Wingdings" w:hint="default"/>
+      </w:rPr>
+    </w:lvl>
+  </w:abstractNum>
   <w:num w:numId="1" w16cid:durableId="314182991">
-    <w:abstractNumId w:val="2"/>
+    <w:abstractNumId w:val="3"/>
   </w:num>
   <w:num w:numId="2" w16cid:durableId="1500775824">
     <w:abstractNumId w:val="0"/>
   </w:num>
   <w:num w:numId="3" w16cid:durableId="1024786582">
     <w:abstractNumId w:val="1"/>
+  </w:num>
+  <w:num w:numId="4" w16cid:durableId="1446000599">
+    <w:abstractNumId w:val="4"/>
+  </w:num>
+  <w:num w:numId="5" w16cid:durableId="1721201318">
+    <w:abstractNumId w:val="2"/>
   </w:num>
 </w:numbering>
 </file>

</xml_diff>